<commit_message>
Cambiecillo en la documentacion y se empezo la presentacion
</commit_message>
<xml_diff>
--- a/Documentacion.docx
+++ b/Documentacion.docx
@@ -2842,23 +2842,7 @@
             <w:noProof/>
             <w:lang w:val="es-CR"/>
           </w:rPr>
-          <w:t>conclusio</w:t>
-        </w:r>
-        <w:r>
-          <w:rPr>
-            <w:rStyle w:val="Hipervnculo"/>
-            <w:noProof/>
-            <w:lang w:val="es-CR"/>
-          </w:rPr>
-          <w:t>n</w:t>
-        </w:r>
-        <w:r>
-          <w:rPr>
-            <w:rStyle w:val="Hipervnculo"/>
-            <w:noProof/>
-            <w:lang w:val="es-CR"/>
-          </w:rPr>
-          <w:t>es</w:t>
+          <w:t>conclusiones</w:t>
         </w:r>
         <w:r>
           <w:rPr>
@@ -5960,7 +5944,7 @@
       <w:r>
         <w:rPr>
           <w:noProof/>
-          <w:lang w:val="es-CR" w:bidi="ar-SA"/>
+          <w:lang w:val="es-CR" w:eastAsia="es-CR" w:bidi="ar-SA"/>
         </w:rPr>
         <w:drawing>
           <wp:inline distT="0" distB="0" distL="0" distR="0">
@@ -6051,7 +6035,7 @@
       <w:r>
         <w:rPr>
           <w:noProof/>
-          <w:lang w:val="es-CR" w:bidi="ar-SA"/>
+          <w:lang w:val="es-CR" w:eastAsia="es-CR" w:bidi="ar-SA"/>
         </w:rPr>
         <w:drawing>
           <wp:inline distT="0" distB="0" distL="0" distR="0">
@@ -6580,25 +6564,7 @@
           <w:szCs w:val="32"/>
           <w:lang w:val="es-CR"/>
         </w:rPr>
-        <w:t xml:space="preserve"> , resolviendo problemas como la saturación de las actividades neuronales frente a grandes señales de entrada. En cuanto a la capa oculta de la red, esta capa está compue</w:t>
-      </w:r>
-      <w:proofErr w:type="spellStart"/>
-      <w:r>
-        <w:rPr>
-          <w:rFonts w:eastAsia="Times New Roman" w:cs="Arial"/>
-          <w:szCs w:val="32"/>
-          <w:lang w:val="es-CR"/>
-        </w:rPr>
-        <w:t>sta</w:t>
-      </w:r>
-      <w:proofErr w:type="spellEnd"/>
-      <w:r>
-        <w:rPr>
-          <w:rFonts w:eastAsia="Times New Roman" w:cs="Arial"/>
-          <w:szCs w:val="32"/>
-          <w:lang w:val="es-CR"/>
-        </w:rPr>
-        <w:t xml:space="preserve"> por un conjunto de elementos de proceso conocidos como </w:t>
+        <w:t xml:space="preserve"> , resolviendo problemas como la saturación de las actividades neuronales frente a grandes señales de entrada. En cuanto a la capa oculta de la red, esta capa está compuesta por un conjunto de elementos de proceso conocidos como </w:t>
       </w:r>
       <w:proofErr w:type="spellStart"/>
       <w:r>
@@ -7874,23 +7840,22 @@
           <w:ilvl w:val="0"/>
           <w:numId w:val="21"/>
         </w:numPr>
-        <w:rPr>
-          <w:lang w:val="es-CR"/>
-        </w:rPr>
-      </w:pPr>
-      <w:r>
-        <w:rPr>
-          <w:lang w:val="es-CR"/>
-        </w:rPr>
-        <w:t>Microsoft .Net Framework versión 3.5 SP1.</w:t>
+      </w:pPr>
+      <w:r>
+        <w:t xml:space="preserve">Microsoft .Net Framework </w:t>
+      </w:r>
+      <w:proofErr w:type="spellStart"/>
+      <w:r>
+        <w:t>versión</w:t>
+      </w:r>
+      <w:proofErr w:type="spellEnd"/>
+      <w:r>
+        <w:t xml:space="preserve"> 3.5 SP1.</w:t>
       </w:r>
     </w:p>
     <w:p>
       <w:pPr>
         <w:pStyle w:val="Prrafodelista"/>
-        <w:rPr>
-          <w:lang w:val="es-CR"/>
-        </w:rPr>
       </w:pPr>
     </w:p>
     <w:p>
@@ -20816,14 +20781,17 @@
     </w:p>
     <w:p>
       <w:pPr>
-        <w:pStyle w:val="Prrafodelista"/>
-        <w:ind w:left="1068"/>
-        <w:jc w:val="both"/>
-        <w:rPr>
-          <w:rFonts w:cs="Arial"/>
-          <w:lang w:val="es-CR"/>
-        </w:rPr>
-      </w:pPr>
+        <w:pStyle w:val="Ttulo2"/>
+        <w:rPr>
+          <w:lang w:val="es-CR"/>
+        </w:rPr>
+      </w:pPr>
+      <w:r>
+        <w:rPr>
+          <w:lang w:val="es-CR"/>
+        </w:rPr>
+        <w:t xml:space="preserve">Conclusiones finales o análisis de las hipótesis planteadas </w:t>
+      </w:r>
     </w:p>
     <w:p>
       <w:pPr>
@@ -21145,7 +21113,6 @@
       <w:r>
         <w:rPr>
           <w:rFonts w:cs="Arial"/>
-          <w:lang w:val="es-CR"/>
         </w:rPr>
         <w:t>Digital Neural Networks, S. Y. Kung.</w:t>
       </w:r>
@@ -21154,7 +21121,6 @@
           <w:rStyle w:val="apple-converted-space"/>
           <w:rFonts w:cs="Arial"/>
           <w:szCs w:val="24"/>
-          <w:lang w:val="es-CR"/>
         </w:rPr>
         <w:t> </w:t>
       </w:r>
@@ -23029,7 +22995,7 @@
         <w:rStyle w:val="Nmerodepgina"/>
         <w:noProof/>
       </w:rPr>
-      <w:t>40</w:t>
+      <w:t>53</w:t>
     </w:r>
     <w:r>
       <w:rPr>
@@ -26569,7 +26535,7 @@
 </file>
 
 <file path=customXml/itemProps1.xml><?xml version="1.0" encoding="utf-8"?>
-<ds:datastoreItem xmlns:ds="http://schemas.openxmlformats.org/officeDocument/2006/customXml" ds:itemID="{4224C8AA-6294-479D-B723-EAFCB0B6830B}">
+<ds:datastoreItem xmlns:ds="http://schemas.openxmlformats.org/officeDocument/2006/customXml" ds:itemID="{838E9EAC-024B-4ECF-AFE9-A01FD8CA00A0}">
   <ds:schemaRefs>
     <ds:schemaRef ds:uri="http://schemas.openxmlformats.org/officeDocument/2006/bibliography"/>
   </ds:schemaRefs>

</xml_diff>